<commit_message>
First draft of tutorial
</commit_message>
<xml_diff>
--- a/apache/hadoop/Apache Hadoop.docx
+++ b/apache/hadoop/Apache Hadoop.docx
@@ -179,21 +179,378 @@
     <w:p>
       <w:pPr>
         <w:rPr>
+          <w:rFonts w:ascii="Arial" w:eastAsia="Times New Roman" w:hAnsi="Arial" w:cs="Arial"/>
+          <w:color w:val="333333"/>
+          <w:sz w:val="24"/>
+          <w:szCs w:val="18"/>
+        </w:rPr>
+      </w:pPr>
+      <w:r>
+        <w:rPr>
+          <w:rFonts w:ascii="Arial" w:eastAsia="Times New Roman" w:hAnsi="Arial" w:cs="Arial"/>
+          <w:color w:val="333333"/>
+          <w:sz w:val="24"/>
+          <w:szCs w:val="18"/>
+        </w:rPr>
+        <w:t>Overview:</w:t>
+      </w:r>
+    </w:p>
+    <w:p>
+      <w:pPr>
+        <w:rPr>
+          <w:rFonts w:ascii="Arial" w:eastAsia="Times New Roman" w:hAnsi="Arial" w:cs="Arial"/>
+          <w:color w:val="333333"/>
+          <w:sz w:val="24"/>
+          <w:szCs w:val="18"/>
+        </w:rPr>
+      </w:pPr>
+    </w:p>
+    <w:p>
+      <w:pPr>
+        <w:rPr>
+          <w:rFonts w:ascii="Arial" w:eastAsia="Times New Roman" w:hAnsi="Arial" w:cs="Arial"/>
+          <w:color w:val="333333"/>
+          <w:sz w:val="24"/>
+          <w:szCs w:val="18"/>
+        </w:rPr>
+      </w:pPr>
+    </w:p>
+    <w:p>
+      <w:pPr>
+        <w:rPr>
+          <w:rFonts w:ascii="Arial" w:eastAsia="Times New Roman" w:hAnsi="Arial" w:cs="Arial"/>
+          <w:color w:val="333333"/>
+          <w:sz w:val="24"/>
+          <w:szCs w:val="18"/>
+        </w:rPr>
+      </w:pPr>
+    </w:p>
+    <w:p>
+      <w:pPr>
+        <w:rPr>
+          <w:rFonts w:ascii="Arial" w:eastAsia="Times New Roman" w:hAnsi="Arial" w:cs="Arial"/>
+          <w:color w:val="333333"/>
+          <w:sz w:val="24"/>
+          <w:szCs w:val="18"/>
+        </w:rPr>
+      </w:pPr>
+    </w:p>
+    <w:p>
+      <w:pPr>
+        <w:rPr>
+          <w:rFonts w:ascii="Arial" w:eastAsia="Times New Roman" w:hAnsi="Arial" w:cs="Arial"/>
+          <w:color w:val="333333"/>
+          <w:sz w:val="24"/>
+          <w:szCs w:val="18"/>
+        </w:rPr>
+      </w:pPr>
+    </w:p>
+    <w:p>
+      <w:pPr>
+        <w:rPr>
+          <w:rFonts w:ascii="Arial" w:eastAsia="Times New Roman" w:hAnsi="Arial" w:cs="Arial"/>
+          <w:color w:val="333333"/>
+          <w:sz w:val="24"/>
+          <w:szCs w:val="18"/>
+        </w:rPr>
+      </w:pPr>
+    </w:p>
+    <w:p>
+      <w:pPr>
+        <w:rPr>
+          <w:rFonts w:ascii="Arial" w:eastAsia="Times New Roman" w:hAnsi="Arial" w:cs="Arial"/>
+          <w:color w:val="333333"/>
+          <w:sz w:val="24"/>
+          <w:szCs w:val="18"/>
+        </w:rPr>
+      </w:pPr>
+      <w:r>
+        <w:rPr>
+          <w:rFonts w:ascii="Arial" w:eastAsia="Times New Roman" w:hAnsi="Arial" w:cs="Arial"/>
+          <w:color w:val="333333"/>
+          <w:sz w:val="24"/>
+          <w:szCs w:val="18"/>
+        </w:rPr>
+        <w:t>Tutorial:</w:t>
+      </w:r>
+    </w:p>
+    <w:p>
+      <w:proofErr w:type="spellStart"/>
+      <w:r>
+        <w:t>Hadoop</w:t>
+      </w:r>
+      <w:proofErr w:type="spellEnd"/>
+      <w:r>
+        <w:t xml:space="preserve"> Installation Instructions</w:t>
+      </w:r>
+    </w:p>
+    <w:p/>
+    <w:p/>
+    <w:p>
+      <w:r>
+        <w:t xml:space="preserve">Ubuntu 14.04 latest version on 64 bit </w:t>
+      </w:r>
+    </w:p>
+    <w:p>
+      <w:r>
+        <w:t>Software Requirements:  Java Development Kit</w:t>
+      </w:r>
+      <w:r>
+        <w:br/>
+        <w:t xml:space="preserve">                                              Linux OS or Ubuntu 14.04 on Virtual Box</w:t>
+      </w:r>
+      <w:r>
+        <w:br/>
+        <w:t xml:space="preserve">                                              Windows- Cygwin</w:t>
+      </w:r>
+    </w:p>
+    <w:p>
+      <w:r>
+        <w:t>Installation Tutorial</w:t>
+      </w:r>
+    </w:p>
+    <w:p>
+      <w:pPr>
+        <w:pStyle w:val="ListParagraph"/>
+        <w:numPr>
+          <w:ilvl w:val="0"/>
+          <w:numId w:val="1"/>
+        </w:numPr>
+      </w:pPr>
+      <w:r>
+        <w:t>Install Java from Oracle</w:t>
+      </w:r>
+    </w:p>
+    <w:p>
+      <w:pPr>
+        <w:pStyle w:val="ListParagraph"/>
+        <w:numPr>
+          <w:ilvl w:val="0"/>
+          <w:numId w:val="1"/>
+        </w:numPr>
+      </w:pPr>
+      <w:r>
+        <w:t xml:space="preserve">Download a stable release of </w:t>
+      </w:r>
+      <w:proofErr w:type="spellStart"/>
+      <w:r>
+        <w:t>Hadoop</w:t>
+      </w:r>
+      <w:proofErr w:type="spellEnd"/>
+      <w:r>
+        <w:t xml:space="preserve"> from </w:t>
+      </w:r>
+      <w:hyperlink r:id="rId5" w:history="1">
+        <w:r>
+          <w:rPr>
+            <w:rStyle w:val="Hyperlink"/>
+          </w:rPr>
+          <w:t>http://www.apache.org/dyn/closer.cgi/hadoop/common/</w:t>
+        </w:r>
+      </w:hyperlink>
+    </w:p>
+    <w:p>
+      <w:pPr>
+        <w:pStyle w:val="ListParagraph"/>
+        <w:numPr>
+          <w:ilvl w:val="0"/>
+          <w:numId w:val="1"/>
+        </w:numPr>
+      </w:pPr>
+      <w:proofErr w:type="spellStart"/>
+      <w:r>
+        <w:t>Uncompress</w:t>
+      </w:r>
+      <w:proofErr w:type="spellEnd"/>
+      <w:r>
+        <w:t xml:space="preserve"> the archive:</w:t>
+      </w:r>
+      <w:r>
+        <w:br/>
+        <w:t xml:space="preserve">   tar </w:t>
+      </w:r>
+      <w:proofErr w:type="spellStart"/>
+      <w:r>
+        <w:t>xvzf</w:t>
+      </w:r>
+      <w:proofErr w:type="spellEnd"/>
+      <w:r>
+        <w:t xml:space="preserve"> hadoop-2.4.1-bin.tar.gz</w:t>
+      </w:r>
+    </w:p>
+    <w:p>
+      <w:pPr>
+        <w:pStyle w:val="ListParagraph"/>
+        <w:numPr>
+          <w:ilvl w:val="0"/>
+          <w:numId w:val="1"/>
+        </w:numPr>
+      </w:pPr>
+      <w:r>
+        <w:t>Edit the file conf/hadoop-env.sh and add :</w:t>
+      </w:r>
+      <w:r>
+        <w:br/>
+        <w:t xml:space="preserve">    export JAVA_HOME=&lt;JDK DIRECTORY&gt;</w:t>
+      </w:r>
+    </w:p>
+    <w:p>
+      <w:pPr>
+        <w:pStyle w:val="ListParagraph"/>
+        <w:numPr>
+          <w:ilvl w:val="0"/>
+          <w:numId w:val="1"/>
+        </w:numPr>
+      </w:pPr>
+      <w:r>
+        <w:t xml:space="preserve">Export/set the </w:t>
+      </w:r>
+      <w:proofErr w:type="spellStart"/>
+      <w:r>
+        <w:t>Hadoop</w:t>
+      </w:r>
+      <w:proofErr w:type="spellEnd"/>
+      <w:r>
+        <w:t xml:space="preserve"> path in ~/.</w:t>
+      </w:r>
+      <w:proofErr w:type="spellStart"/>
+      <w:r>
+        <w:t>bashrc</w:t>
+      </w:r>
+      <w:proofErr w:type="spellEnd"/>
+      <w:r>
+        <w:br/>
+        <w:t xml:space="preserve">    export HADOPP_INSTALL=/path/to your installation</w:t>
+      </w:r>
+      <w:r>
+        <w:br/>
+        <w:t xml:space="preserve">    PATH=$PATH:$HADOOP_INSTALL/bin:$HADOOP_INSTALL/</w:t>
+      </w:r>
+      <w:proofErr w:type="spellStart"/>
+      <w:r>
+        <w:t>sbin</w:t>
+      </w:r>
+      <w:proofErr w:type="spellEnd"/>
+    </w:p>
+    <w:p>
+      <w:pPr>
+        <w:pStyle w:val="ListParagraph"/>
+        <w:numPr>
+          <w:ilvl w:val="0"/>
+          <w:numId w:val="1"/>
+        </w:numPr>
+      </w:pPr>
+      <w:r>
+        <w:t xml:space="preserve">Install </w:t>
+      </w:r>
+      <w:proofErr w:type="spellStart"/>
+      <w:r>
+        <w:t>ssh</w:t>
+      </w:r>
+      <w:proofErr w:type="spellEnd"/>
+      <w:r>
+        <w:t xml:space="preserve"> server</w:t>
+      </w:r>
+      <w:r>
+        <w:br/>
+        <w:t xml:space="preserve">    </w:t>
+      </w:r>
+      <w:proofErr w:type="spellStart"/>
+      <w:r>
+        <w:t>sudo</w:t>
+      </w:r>
+      <w:proofErr w:type="spellEnd"/>
+      <w:r>
+        <w:t xml:space="preserve"> –apt get install </w:t>
+      </w:r>
+      <w:proofErr w:type="spellStart"/>
+      <w:r>
+        <w:t>openssh</w:t>
+      </w:r>
+      <w:proofErr w:type="spellEnd"/>
+      <w:r>
+        <w:t>-server</w:t>
+      </w:r>
+    </w:p>
+    <w:p>
+      <w:pPr>
+        <w:pStyle w:val="ListParagraph"/>
+        <w:numPr>
+          <w:ilvl w:val="0"/>
+          <w:numId w:val="1"/>
+        </w:numPr>
+      </w:pPr>
+      <w:r>
+        <w:t xml:space="preserve">Generate </w:t>
+      </w:r>
+      <w:proofErr w:type="spellStart"/>
+      <w:r>
+        <w:t>ssh</w:t>
+      </w:r>
+      <w:proofErr w:type="spellEnd"/>
+      <w:r>
+        <w:t xml:space="preserve"> key and authorize the keys</w:t>
+      </w:r>
+      <w:r>
+        <w:br/>
+        <w:t xml:space="preserve">    </w:t>
+      </w:r>
+      <w:proofErr w:type="spellStart"/>
+      <w:r>
+        <w:t>ssh-keygen</w:t>
+      </w:r>
+      <w:proofErr w:type="spellEnd"/>
+      <w:r>
+        <w:t xml:space="preserve"> –t </w:t>
+      </w:r>
+      <w:proofErr w:type="spellStart"/>
+      <w:r>
+        <w:t>rsa</w:t>
+      </w:r>
+      <w:proofErr w:type="spellEnd"/>
+      <w:r>
+        <w:t xml:space="preserve"> –P ‘ ’</w:t>
+      </w:r>
+      <w:r>
+        <w:br/>
+        <w:t xml:space="preserve">    cat ~/.</w:t>
+      </w:r>
+      <w:proofErr w:type="spellStart"/>
+      <w:r>
+        <w:t>ssh</w:t>
+      </w:r>
+      <w:proofErr w:type="spellEnd"/>
+      <w:r>
+        <w:t>/id_rsa.pub &gt; ~/.</w:t>
+      </w:r>
+      <w:proofErr w:type="spellStart"/>
+      <w:r>
+        <w:t>ssh</w:t>
+      </w:r>
+      <w:proofErr w:type="spellEnd"/>
+      <w:r>
+        <w:t>/</w:t>
+      </w:r>
+      <w:proofErr w:type="spellStart"/>
+      <w:r>
+        <w:t>authorized_keys</w:t>
+      </w:r>
+      <w:proofErr w:type="spellEnd"/>
+    </w:p>
+    <w:p>
+      <w:pPr>
+        <w:pStyle w:val="ListParagraph"/>
+      </w:pPr>
+      <w:bookmarkStart w:id="0" w:name="_GoBack"/>
+      <w:bookmarkEnd w:id="0"/>
+    </w:p>
+    <w:p>
+      <w:pPr>
+        <w:rPr>
           <w:rFonts w:ascii="Arial" w:hAnsi="Arial" w:cs="Arial"/>
           <w:sz w:val="32"/>
         </w:rPr>
       </w:pPr>
-      <w:r>
-        <w:rPr>
-          <w:rFonts w:ascii="Arial" w:eastAsia="Times New Roman" w:hAnsi="Arial" w:cs="Arial"/>
-          <w:color w:val="333333"/>
-          <w:sz w:val="24"/>
-          <w:szCs w:val="18"/>
-        </w:rPr>
-        <w:t>Overview:</w:t>
-      </w:r>
-      <w:bookmarkStart w:id="0" w:name="_GoBack"/>
-      <w:bookmarkEnd w:id="0"/>
     </w:p>
     <w:sectPr>
       <w:pgSz w:w="12240" w:h="15840"/>
@@ -203,6 +560,103 @@
     </w:sectPr>
   </w:body>
 </w:document>
+</file>
+
+<file path=word/numbering.xml><?xml version="1.0" encoding="utf-8"?>
+<w:numbering xmlns:wpc="http://schemas.microsoft.com/office/word/2010/wordprocessingCanvas" xmlns:mc="http://schemas.openxmlformats.org/markup-compatibility/2006" xmlns:o="urn:schemas-microsoft-com:office:office" xmlns:r="http://schemas.openxmlformats.org/officeDocument/2006/relationships" xmlns:m="http://schemas.openxmlformats.org/officeDocument/2006/math" xmlns:v="urn:schemas-microsoft-com:vml" xmlns:wp14="http://schemas.microsoft.com/office/word/2010/wordprocessingDrawing" xmlns:wp="http://schemas.openxmlformats.org/drawingml/2006/wordprocessingDrawing" xmlns:w10="urn:schemas-microsoft-com:office:word" xmlns:w="http://schemas.openxmlformats.org/wordprocessingml/2006/main" xmlns:w14="http://schemas.microsoft.com/office/word/2010/wordml" xmlns:w15="http://schemas.microsoft.com/office/word/2012/wordml" xmlns:wpg="http://schemas.microsoft.com/office/word/2010/wordprocessingGroup" xmlns:wpi="http://schemas.microsoft.com/office/word/2010/wordprocessingInk" xmlns:wne="http://schemas.microsoft.com/office/word/2006/wordml" xmlns:wps="http://schemas.microsoft.com/office/word/2010/wordprocessingShape" mc:Ignorable="w14 w15 wp14">
+  <w:abstractNum w:abstractNumId="0">
+    <w:nsid w:val="1A456F56"/>
+    <w:multiLevelType w:val="hybridMultilevel"/>
+    <w:tmpl w:val="816C8CAE"/>
+    <w:lvl w:ilvl="0" w:tplc="0409000F">
+      <w:start w:val="1"/>
+      <w:numFmt w:val="decimal"/>
+      <w:lvlText w:val="%1."/>
+      <w:lvlJc w:val="left"/>
+      <w:pPr>
+        <w:ind w:left="720" w:hanging="360"/>
+      </w:pPr>
+      <w:rPr>
+        <w:rFonts w:hint="default"/>
+      </w:rPr>
+    </w:lvl>
+    <w:lvl w:ilvl="1" w:tplc="04090019" w:tentative="1">
+      <w:start w:val="1"/>
+      <w:numFmt w:val="lowerLetter"/>
+      <w:lvlText w:val="%2."/>
+      <w:lvlJc w:val="left"/>
+      <w:pPr>
+        <w:ind w:left="1440" w:hanging="360"/>
+      </w:pPr>
+    </w:lvl>
+    <w:lvl w:ilvl="2" w:tplc="0409001B" w:tentative="1">
+      <w:start w:val="1"/>
+      <w:numFmt w:val="lowerRoman"/>
+      <w:lvlText w:val="%3."/>
+      <w:lvlJc w:val="right"/>
+      <w:pPr>
+        <w:ind w:left="2160" w:hanging="180"/>
+      </w:pPr>
+    </w:lvl>
+    <w:lvl w:ilvl="3" w:tplc="0409000F" w:tentative="1">
+      <w:start w:val="1"/>
+      <w:numFmt w:val="decimal"/>
+      <w:lvlText w:val="%4."/>
+      <w:lvlJc w:val="left"/>
+      <w:pPr>
+        <w:ind w:left="2880" w:hanging="360"/>
+      </w:pPr>
+    </w:lvl>
+    <w:lvl w:ilvl="4" w:tplc="04090019" w:tentative="1">
+      <w:start w:val="1"/>
+      <w:numFmt w:val="lowerLetter"/>
+      <w:lvlText w:val="%5."/>
+      <w:lvlJc w:val="left"/>
+      <w:pPr>
+        <w:ind w:left="3600" w:hanging="360"/>
+      </w:pPr>
+    </w:lvl>
+    <w:lvl w:ilvl="5" w:tplc="0409001B" w:tentative="1">
+      <w:start w:val="1"/>
+      <w:numFmt w:val="lowerRoman"/>
+      <w:lvlText w:val="%6."/>
+      <w:lvlJc w:val="right"/>
+      <w:pPr>
+        <w:ind w:left="4320" w:hanging="180"/>
+      </w:pPr>
+    </w:lvl>
+    <w:lvl w:ilvl="6" w:tplc="0409000F" w:tentative="1">
+      <w:start w:val="1"/>
+      <w:numFmt w:val="decimal"/>
+      <w:lvlText w:val="%7."/>
+      <w:lvlJc w:val="left"/>
+      <w:pPr>
+        <w:ind w:left="5040" w:hanging="360"/>
+      </w:pPr>
+    </w:lvl>
+    <w:lvl w:ilvl="7" w:tplc="04090019" w:tentative="1">
+      <w:start w:val="1"/>
+      <w:numFmt w:val="lowerLetter"/>
+      <w:lvlText w:val="%8."/>
+      <w:lvlJc w:val="left"/>
+      <w:pPr>
+        <w:ind w:left="5760" w:hanging="360"/>
+      </w:pPr>
+    </w:lvl>
+    <w:lvl w:ilvl="8" w:tplc="0409001B" w:tentative="1">
+      <w:start w:val="1"/>
+      <w:numFmt w:val="lowerRoman"/>
+      <w:lvlText w:val="%9."/>
+      <w:lvlJc w:val="right"/>
+      <w:pPr>
+        <w:ind w:left="6480" w:hanging="180"/>
+      </w:pPr>
+    </w:lvl>
+  </w:abstractNum>
+  <w:num w:numId="1">
+    <w:abstractNumId w:val="0"/>
+  </w:num>
+</w:numbering>
 </file>
 
 <file path=word/styles.xml><?xml version="1.0" encoding="utf-8"?>
@@ -626,6 +1080,28 @@
     <w:semiHidden/>
     <w:unhideWhenUsed/>
   </w:style>
+  <w:style w:type="paragraph" w:styleId="ListParagraph">
+    <w:name w:val="List Paragraph"/>
+    <w:basedOn w:val="Normal"/>
+    <w:uiPriority w:val="34"/>
+    <w:qFormat/>
+    <w:rsid w:val="00A03174"/>
+    <w:pPr>
+      <w:ind w:left="720"/>
+      <w:contextualSpacing/>
+    </w:pPr>
+  </w:style>
+  <w:style w:type="character" w:styleId="Hyperlink">
+    <w:name w:val="Hyperlink"/>
+    <w:basedOn w:val="DefaultParagraphFont"/>
+    <w:uiPriority w:val="99"/>
+    <w:unhideWhenUsed/>
+    <w:rsid w:val="00A03174"/>
+    <w:rPr>
+      <w:color w:val="0563C1" w:themeColor="hyperlink"/>
+      <w:u w:val="single"/>
+    </w:rPr>
+  </w:style>
 </w:styles>
 </file>
 

</xml_diff>